<commit_message>
docs: actualizar testing y requirements student 3
</commit_message>
<xml_diff>
--- a/reports/Student #3/D04/03 - Requirements - Student #3.docx
+++ b/reports/Student #3/D04/03 - Requirements - Student #3.docx
@@ -46,10 +46,7 @@
         <w:t xml:space="preserve"> </w:t>
       </w:r>
       <w:r>
-        <w:t>Attaching this document entails that you are the authors of the work delivered, you have not cheated in any way, and you have read and understood the information delivered regarding the subject, with a special emphas</w:t>
-      </w:r>
-      <w:r>
-        <w:t>is on the methodological guidelines and how your work is going to be graded. Make sure that your project works well with the latest version of the development framework.</w:t>
+        <w:t>Attaching this document entails that you are the authors of the work delivered, you have not cheated in any way, and you have read and understood the information delivered regarding the subject, with a special emphasis on the methodological guidelines and how your work is going to be graded. Make sure that your project works well with the latest version of the development framework.</w:t>
       </w:r>
     </w:p>
     <w:p/>
@@ -454,6 +451,9 @@
             <w:permStart w:id="94503398" w:edGrp="everyone"/>
             <w:sdt>
               <w:sdtPr>
+                <w:rPr>
+                  <w:u w:val="single"/>
+                </w:rPr>
                 <w:tag w:val="Moment"/>
                 <w:id w:val="-131097587"/>
                 <w:placeholder>
@@ -466,22 +466,23 @@
                 <w:r>
                   <w:rPr>
                     <w:rFonts w:asciiTheme="majorHAnsi" w:hAnsiTheme="majorHAnsi" w:cstheme="majorHAnsi"/>
+                    <w:u w:val="single"/>
                   </w:rPr>
                   <w:t xml:space="preserve"> Sevilla </w:t>
                 </w:r>
-                <w:proofErr w:type="spellStart"/>
                 <w:r>
                   <w:rPr>
                     <w:rFonts w:asciiTheme="majorHAnsi" w:hAnsiTheme="majorHAnsi" w:cstheme="majorHAnsi"/>
+                    <w:u w:val="single"/>
                   </w:rPr>
-                  <w:t>Febrero</w:t>
+                  <w:t>Mayo 26</w:t>
                 </w:r>
-                <w:proofErr w:type="spellEnd"/>
                 <w:r>
                   <w:rPr>
                     <w:rFonts w:asciiTheme="majorHAnsi" w:hAnsiTheme="majorHAnsi" w:cstheme="majorHAnsi"/>
+                    <w:u w:val="single"/>
                   </w:rPr>
-                  <w:t xml:space="preserve"> 19, 2025</w:t>
+                  <w:t>, 2025</w:t>
                 </w:r>
               </w:sdtContent>
             </w:sdt>
@@ -528,10 +529,7 @@
         <w:pStyle w:val="Requirement-Header"/>
       </w:pPr>
       <w:r>
-        <w:t xml:space="preserve">Modify the anonymous menu so that it shows an option that takes the browser to the home page of your </w:t>
-      </w:r>
-      <w:r>
-        <w:t>favourite web site.  The title must read as follows: “</w:t>
+        <w:t>Modify the anonymous menu so that it shows an option that takes the browser to the home page of your favourite web site.  The title must read as follows: “</w:t>
       </w:r>
       <w:r>
         <w:rPr>
@@ -710,7 +708,15 @@
         </w:rPr>
       </w:pPr>
       <w:r>
-        <w:t xml:space="preserve">Provide a link to your planning dashboard in GitHub to review the tasks, their current status, and your schedule.  </w:t>
+        <w:t xml:space="preserve">Provide a link to your planning dashboard in GitHub to review the tasks, their </w:t>
+      </w:r>
+      <w:proofErr w:type="gramStart"/>
+      <w:r>
+        <w:t>current status</w:t>
+      </w:r>
+      <w:proofErr w:type="gramEnd"/>
+      <w:r>
+        <w:t xml:space="preserve">, and your schedule.  </w:t>
       </w:r>
     </w:p>
     <w:permStart w:id="296094797" w:edGrp="everyone"/>
@@ -848,13 +854,7 @@
         <w:rPr>
           <w:b/>
         </w:rPr>
-        <w:t>salar</w:t>
-      </w:r>
-      <w:r>
-        <w:rPr>
-          <w:b/>
-        </w:rPr>
-        <w:t>y</w:t>
+        <w:t>salary</w:t>
       </w:r>
       <w:r>
         <w:t xml:space="preserve">. Optionally, the system may store his or her </w:t>
@@ -952,12 +952,14 @@
       <w:r>
         <w:t xml:space="preserve"> of the last update (in the past), the </w:t>
       </w:r>
+      <w:proofErr w:type="gramStart"/>
       <w:r>
         <w:rPr>
           <w:b/>
         </w:rPr>
         <w:t>current status</w:t>
       </w:r>
+      <w:proofErr w:type="gramEnd"/>
       <w:r>
         <w:t xml:space="preserve"> of the assignment ("CONFIRMED", "PENDING", or "CANCELLED"), and some </w:t>
       </w:r>
@@ -1075,10 +1077,7 @@
         <w:t>severity level</w:t>
       </w:r>
       <w:r>
-        <w:t xml:space="preserve"> (ranging from 0 to 10, where 0 indicates </w:t>
-      </w:r>
-      <w:r>
-        <w:t xml:space="preserve">no issue and 10 represents a highly critical situation).  </w:t>
+        <w:t xml:space="preserve"> (ranging from 0 to 10, where 0 indicates no issue and 10 represents a highly critical situation).  </w:t>
       </w:r>
     </w:p>
     <w:bookmarkStart w:id="1" w:name="_Hlk157677981"/>
@@ -1248,7 +1247,15 @@
         </w:rPr>
       </w:pPr>
       <w:r>
-        <w:t xml:space="preserve">Provide a link to your planning dashboard in GitHub to review the tasks, their current status, and your schedule.  </w:t>
+        <w:t xml:space="preserve">Provide a link to your planning dashboard in GitHub to review the tasks, their </w:t>
+      </w:r>
+      <w:proofErr w:type="gramStart"/>
+      <w:r>
+        <w:t>current status</w:t>
+      </w:r>
+      <w:proofErr w:type="gramEnd"/>
+      <w:r>
+        <w:t xml:space="preserve">, and your schedule.  </w:t>
       </w:r>
     </w:p>
     <w:permStart w:id="1166168778" w:edGrp="everyone"/>
@@ -1371,10 +1378,15 @@
         <w:pStyle w:val="Requirement-Body"/>
       </w:pPr>
       <w:r>
-        <w:t>Create, update, and publish their flight assignments. Only crew members with duty “LEAD ATTENDANT” can perform these operations. Please, note that to publish a flight assignment these cannot be linked to legs that have already occurred.  Additionally, only flight crew members with an "AVAILABLE" status can be assigned to a leg, and they cannot be assigned to multiple legs simultaneously.  Lastly, each leg can only have one pilot and one co-pilot.  The allocation of remaining roles for other flight crew memb</w:t>
-      </w:r>
-      <w:r>
-        <w:t>ers is at the discretion of the “LEAD ATTENDANT”.  Flight assignments can be updated or deleted as long as they have not been published.</w:t>
+        <w:t xml:space="preserve">Create, update, and publish their flight assignments. Only crew members with duty “LEAD ATTENDANT” can perform these operations. Please, note that to publish a flight assignment these cannot be linked to legs that have already occurred.  Additionally, only flight crew members with an "AVAILABLE" status can be assigned to a leg, and they cannot be assigned to multiple legs simultaneously.  Lastly, each leg can only have one pilot and one co-pilot.  The allocation of remaining roles for other flight crew members is at the discretion of the “LEAD ATTENDANT”.  Flight assignments can be updated or deleted </w:t>
+      </w:r>
+      <w:proofErr w:type="gramStart"/>
+      <w:r>
+        <w:t>as long as</w:t>
+      </w:r>
+      <w:proofErr w:type="gramEnd"/>
+      <w:r>
+        <w:t xml:space="preserve"> they have not been published.</w:t>
       </w:r>
     </w:p>
     <w:permStart w:id="1068847907" w:edGrp="everyone"/>
@@ -1535,7 +1547,15 @@
         </w:rPr>
       </w:pPr>
       <w:r>
-        <w:t xml:space="preserve">Provide a link to your planning dashboard in GitHub to review the tasks, their current status, and your schedule.  </w:t>
+        <w:t xml:space="preserve">Provide a link to your planning dashboard in GitHub to review the tasks, their </w:t>
+      </w:r>
+      <w:proofErr w:type="gramStart"/>
+      <w:r>
+        <w:t>current status</w:t>
+      </w:r>
+      <w:proofErr w:type="gramEnd"/>
+      <w:r>
+        <w:t xml:space="preserve">, and your schedule.  </w:t>
       </w:r>
     </w:p>
     <w:permStart w:id="119815892" w:edGrp="everyone"/>
@@ -1729,7 +1749,15 @@
         </w:rPr>
       </w:pPr>
       <w:r>
-        <w:t xml:space="preserve">Provide a link to your planning dashboard in GitHub to review the tasks, their current status, and your schedule. </w:t>
+        <w:t xml:space="preserve">Provide a link to your planning dashboard in GitHub to review the tasks, their </w:t>
+      </w:r>
+      <w:proofErr w:type="gramStart"/>
+      <w:r>
+        <w:t>current status</w:t>
+      </w:r>
+      <w:proofErr w:type="gramEnd"/>
+      <w:r>
+        <w:t xml:space="preserve">, and your schedule. </w:t>
       </w:r>
       <w:r>
         <w:rPr>
@@ -2514,10 +2542,7 @@
         </w:rPr>
       </w:pPr>
       <w:r>
-        <w:t xml:space="preserve">Provide a link to a video in which you informally test requirement #8 and #9.  Videos should not exceed 10 minutes in length and must be stored at the USE's </w:t>
-      </w:r>
-      <w:r>
-        <w:t>facilities.</w:t>
+        <w:t>Provide a link to a video in which you informally test requirement #8 and #9.  Videos should not exceed 10 minutes in length and must be stored at the USE's facilities.</w:t>
       </w:r>
       <w:r>
         <w:rPr>
@@ -2862,25 +2887,20 @@
           <w:lang w:val="en-US"/>
         </w:rPr>
         <w:br/>
-      </w:r>
-      <w:r>
+        <w:t>Deliverable D02: data models</w:t>
+      </w:r>
+    </w:p>
+    <w:p>
+      <w:pPr>
+        <w:pStyle w:val="Ttulo2"/>
         <w:rPr>
           <w:lang w:val="en-US"/>
         </w:rPr>
-        <w:t>Deliverable D02: data models</w:t>
-      </w:r>
-    </w:p>
-    <w:p>
-      <w:pPr>
-        <w:pStyle w:val="Ttulo2"/>
+      </w:pPr>
+      <w:r>
         <w:rPr>
           <w:lang w:val="en-US"/>
         </w:rPr>
-      </w:pPr>
-      <w:r>
-        <w:rPr>
-          <w:lang w:val="en-US"/>
-        </w:rPr>
         <w:t>Information requirements</w:t>
       </w:r>
     </w:p>
@@ -2898,10 +2918,7 @@
         <w:t>visa requirements</w:t>
       </w:r>
       <w:r>
-        <w:t>.  A web service must be used to populate this entity with information about visa requirements.  Thus, the exact data to store depends on the chosen service, and it is the students' responsibility to define them accordingly.  It is also the students’ responsibility to find the appropriate service; no implicit or explicit liabilities shall be covered by the University of Seville or their individual affiliates if the students hire pay-per-use services!  The students are strongly advised to en</w:t>
-      </w:r>
-      <w:r>
-        <w:t>sure that the service they choose is free of charge.</w:t>
+        <w:t>.  A web service must be used to populate this entity with information about visa requirements.  Thus, the exact data to store depends on the chosen service, and it is the students' responsibility to define them accordingly.  It is also the students’ responsibility to find the appropriate service; no implicit or explicit liabilities shall be covered by the University of Seville or their individual affiliates if the students hire pay-per-use services!  The students are strongly advised to ensure that the service they choose is free of charge.</w:t>
       </w:r>
     </w:p>
     <w:permStart w:id="120735665" w:edGrp="everyone"/>
@@ -6411,6 +6428,7 @@
     <w:rsid w:val="00127770"/>
     <w:rsid w:val="001942D6"/>
     <w:rsid w:val="001B7228"/>
+    <w:rsid w:val="002110D4"/>
     <w:rsid w:val="00250265"/>
     <w:rsid w:val="002C1814"/>
     <w:rsid w:val="00354637"/>
@@ -6424,6 +6442,7 @@
     <w:rsid w:val="005351FA"/>
     <w:rsid w:val="005F0BD3"/>
     <w:rsid w:val="00635F6F"/>
+    <w:rsid w:val="006C3C3C"/>
     <w:rsid w:val="007826C3"/>
     <w:rsid w:val="00893A73"/>
     <w:rsid w:val="008B1087"/>

</xml_diff>